<commit_message>
Update F1 Ultimate Team Log Inspektora 1.docx
</commit_message>
<xml_diff>
--- a/FR/F1 Ultimate Team Log Inspektora 1.docx
+++ b/FR/F1 Ultimate Team Log Inspektora 1.docx
@@ -1781,8 +1781,6 @@
               </w:rPr>
               <w:tab/>
             </w:r>
-            <w:bookmarkStart w:id="3" w:name="_GoBack"/>
-            <w:bookmarkEnd w:id="3"/>
           </w:p>
         </w:tc>
         <w:tc>
@@ -2051,7 +2049,7 @@
               <w:rPr>
                 <w:sz w:val="24"/>
               </w:rPr>
-              <w:t>8</w:t>
+              <w:t>9</w:t>
             </w:r>
           </w:p>
         </w:tc>
@@ -2168,7 +2166,13 @@
               <w:rPr>
                 <w:sz w:val="24"/>
               </w:rPr>
-              <w:t>15</w:t>
+              <w:t>1</w:t>
+            </w:r>
+            <w:r>
+              <w:rPr>
+                <w:sz w:val="24"/>
+              </w:rPr>
+              <w:t>4</w:t>
             </w:r>
           </w:p>
         </w:tc>
@@ -3414,6 +3418,9 @@
               <w:spacing w:before="40" w:after="40"/>
               <w:jc w:val="center"/>
             </w:pPr>
+            <w:r>
+              <w:t>X</w:t>
+            </w:r>
           </w:p>
         </w:tc>
         <w:tc>
@@ -3447,9 +3454,6 @@
               <w:spacing w:before="40" w:after="40"/>
               <w:jc w:val="center"/>
             </w:pPr>
-            <w:r>
-              <w:t>X</w:t>
-            </w:r>
           </w:p>
         </w:tc>
         <w:tc>
@@ -3465,7 +3469,6 @@
           <w:p>
             <w:pPr>
               <w:spacing w:before="40" w:after="40"/>
-              <w:jc w:val="center"/>
             </w:pPr>
           </w:p>
         </w:tc>
@@ -14251,10 +14254,13 @@
           </w:p>
         </w:tc>
       </w:tr>
+    </w:tbl>
+    <w:p>
+      <w:bookmarkStart w:id="3" w:name="_GoBack"/>
       <w:bookmarkEnd w:id="1"/>
       <w:bookmarkEnd w:id="2"/>
-    </w:tbl>
-    <w:p/>
+      <w:bookmarkEnd w:id="3"/>
+    </w:p>
     <w:sectPr>
       <w:headerReference w:type="default" r:id="rId7"/>
       <w:type w:val="oddPage"/>

</xml_diff>